<commit_message>
Added abbreviations for bryant
</commit_message>
<xml_diff>
--- a/CMQA/Final Paper Sem 1/Bryant/Subsyestem overveiw.docx
+++ b/CMQA/Final Paper Sem 1/Bryant/Subsyestem overveiw.docx
@@ -16,24 +16,39 @@
         <w:t xml:space="preserve">A complicated spacecraft </w:t>
       </w:r>
       <w:r>
-        <w:t xml:space="preserve">requires teams and organization to succeed. The teams can be broken down into subsystems such as: Structure (STR), Power, Attitude Determination and Control (ADC), Propulsion, Communication (COM), </w:t>
-      </w:r>
-      <w:r>
-        <w:t>Command</w:t>
+        <w:t>requires teams and organization to succeed. The teams can be broken down into subsystems such as: Structure (STR), Power</w:t>
+      </w:r>
+      <w:r>
+        <w:t xml:space="preserve"> (PWR)</w:t>
+      </w:r>
+      <w:r>
+        <w:t>, Attitude Determination and Control (ADC), Propulsion</w:t>
+      </w:r>
+      <w:r>
+        <w:t xml:space="preserve"> (PRP)</w:t>
+      </w:r>
+      <w:r>
+        <w:t xml:space="preserve">, Communication (COM), </w:t>
+      </w:r>
+      <w:r>
+        <w:t>Command and Data Handling (</w:t>
+      </w:r>
+      <w:r>
+        <w:t>CDH</w:t>
+      </w:r>
+      <w:r>
+        <w:t>)</w:t>
+      </w:r>
+      <w:r>
+        <w:t>, and Ground Operation</w:t>
+      </w:r>
+      <w:r>
+        <w:t xml:space="preserve"> (GOP)</w:t>
       </w:r>
       <w:bookmarkStart w:id="0" w:name="_GoBack"/>
       <w:bookmarkEnd w:id="0"/>
       <w:r>
-        <w:t xml:space="preserve"> and Data Handling (</w:t>
-      </w:r>
-      <w:r>
-        <w:t>CDH</w:t>
-      </w:r>
-      <w:r>
-        <w:t>)</w:t>
-      </w:r>
-      <w:r>
-        <w:t>, and Ground Operation. Each of these teams breaks down the components of the spacecraft to make the system simpler and easier to handle. These teams lead to the success of the space craft and definitions of each category are as follows.</w:t>
+        <w:t>. Each of these teams breaks down the components of the spacecraft to make the system simpler and easier to handle. These teams lead to the success of the space craft and definitions of each category are as follows.</w:t>
       </w:r>
     </w:p>
     <w:sectPr>

</xml_diff>